<commit_message>
Update progress on docx
</commit_message>
<xml_diff>
--- a/Report/langei_CE2DX3_Final_Report.docx
+++ b/Report/langei_CE2DX3_Final_Report.docx
@@ -824,7 +824,15 @@
                 <w:rFonts w:cs="Times New Roman"/>
                 <w:szCs w:val="24"/>
               </w:rPr>
-              <w:t>MSP432E401Y Simple</w:t>
+              <w:t xml:space="preserve">MSP432E401Y </w:t>
+            </w:r>
+            <w:proofErr w:type="spellStart"/>
+            <w:r>
+              <w:rPr>
+                <w:rFonts w:cs="Times New Roman"/>
+                <w:szCs w:val="24"/>
+              </w:rPr>
+              <w:t>Simple</w:t>
             </w:r>
             <w:r>
               <w:rPr>
@@ -838,7 +846,15 @@
                 <w:rFonts w:cs="Times New Roman"/>
                 <w:szCs w:val="24"/>
               </w:rPr>
-              <w:t>ink™ Ethernet Microcontroller</w:t>
+              <w:t>ink</w:t>
+            </w:r>
+            <w:proofErr w:type="spellEnd"/>
+            <w:r>
+              <w:rPr>
+                <w:rFonts w:cs="Times New Roman"/>
+                <w:szCs w:val="24"/>
+              </w:rPr>
+              <w:t>™ Ethernet Microcontroller</w:t>
             </w:r>
           </w:p>
           <w:p>
@@ -1245,7 +1261,15 @@
               </w:rPr>
             </w:pPr>
             <w:r>
-              <w:t>I²C Interface (up to 400 KHz)</w:t>
+              <w:t xml:space="preserve">I²C Interface (up to 400 </w:t>
+            </w:r>
+            <w:proofErr w:type="spellStart"/>
+            <w:r>
+              <w:t>KHz</w:t>
+            </w:r>
+            <w:proofErr w:type="spellEnd"/>
+            <w:r>
+              <w:t>)</w:t>
             </w:r>
           </w:p>
           <w:p>
@@ -1415,8 +1439,13 @@
               <w:t>2</w:t>
             </w:r>
             <w:r>
-              <w:t>C Communication Between Microcontroller and ToF</w:t>
-            </w:r>
+              <w:t xml:space="preserve">C Communication Between Microcontroller and </w:t>
+            </w:r>
+            <w:proofErr w:type="spellStart"/>
+            <w:r>
+              <w:t>ToF</w:t>
+            </w:r>
+            <w:proofErr w:type="spellEnd"/>
           </w:p>
           <w:p>
             <w:pPr>
@@ -1580,7 +1609,15 @@
         <w:t xml:space="preserve">, and two user LEDs. </w:t>
       </w:r>
       <w:r>
-        <w:t xml:space="preserve">The microcontroller is programmed in C-language for the control-loop and communication between the ToF and PC. Python is used on the PC for visualization with the Open3D package for mesh-creation using transmitted data. </w:t>
+        <w:t xml:space="preserve">The microcontroller is programmed in C-language for the control-loop and communication between the </w:t>
+      </w:r>
+      <w:proofErr w:type="spellStart"/>
+      <w:r>
+        <w:t>ToF</w:t>
+      </w:r>
+      <w:proofErr w:type="spellEnd"/>
+      <w:r>
+        <w:t xml:space="preserve"> and PC. Python is used on the PC for visualization with the Open3D package for mesh-creation using transmitted data. </w:t>
       </w:r>
     </w:p>
     <w:p>
@@ -1655,6 +1692,1353 @@
       <w:r>
         <w:lastRenderedPageBreak/>
         <w:t>Block Diagram</w:t>
+      </w:r>
+    </w:p>
+    <w:p>
+      <w:pPr>
+        <w:pStyle w:val="Caption"/>
+      </w:pPr>
+    </w:p>
+    <w:p>
+      <w:pPr>
+        <w:keepNext/>
+      </w:pPr>
+      <w:r>
+        <w:rPr>
+          <w:noProof/>
+        </w:rPr>
+        <w:drawing>
+          <wp:inline distT="0" distB="0" distL="0" distR="0" wp14:anchorId="44397019" wp14:editId="59D300C4">
+            <wp:extent cx="5943600" cy="2320925"/>
+            <wp:effectExtent l="0" t="0" r="0" b="0"/>
+            <wp:docPr id="968207809" name="Picture 2" descr="Timeline&#10;&#10;Description automatically generated"/>
+            <wp:cNvGraphicFramePr>
+              <a:graphicFrameLocks xmlns:a="http://schemas.openxmlformats.org/drawingml/2006/main" noChangeAspect="1"/>
+            </wp:cNvGraphicFramePr>
+            <a:graphic xmlns:a="http://schemas.openxmlformats.org/drawingml/2006/main">
+              <a:graphicData uri="http://schemas.openxmlformats.org/drawingml/2006/picture">
+                <pic:pic xmlns:pic="http://schemas.openxmlformats.org/drawingml/2006/picture">
+                  <pic:nvPicPr>
+                    <pic:cNvPr id="968207809" name="Picture 2" descr="Timeline&#10;&#10;Description automatically generated"/>
+                    <pic:cNvPicPr/>
+                  </pic:nvPicPr>
+                  <pic:blipFill>
+                    <a:blip r:embed="rId9" cstate="print">
+                      <a:extLst>
+                        <a:ext uri="{28A0092B-C50C-407E-A947-70E740481C1C}">
+                          <a14:useLocalDpi xmlns:a14="http://schemas.microsoft.com/office/drawing/2010/main" val="0"/>
+                        </a:ext>
+                      </a:extLst>
+                    </a:blip>
+                    <a:stretch>
+                      <a:fillRect/>
+                    </a:stretch>
+                  </pic:blipFill>
+                  <pic:spPr>
+                    <a:xfrm>
+                      <a:off x="0" y="0"/>
+                      <a:ext cx="5943600" cy="2320925"/>
+                    </a:xfrm>
+                    <a:prstGeom prst="rect">
+                      <a:avLst/>
+                    </a:prstGeom>
+                  </pic:spPr>
+                </pic:pic>
+              </a:graphicData>
+            </a:graphic>
+          </wp:inline>
+        </w:drawing>
+      </w:r>
+    </w:p>
+    <w:p>
+      <w:pPr>
+        <w:pStyle w:val="Caption"/>
+        <w:jc w:val="center"/>
+      </w:pPr>
+      <w:r>
+        <w:t xml:space="preserve">Figure </w:t>
+      </w:r>
+      <w:r>
+        <w:fldChar w:fldCharType="begin"/>
+      </w:r>
+      <w:r>
+        <w:instrText xml:space="preserve"> SEQ Figure \* ARABIC </w:instrText>
+      </w:r>
+      <w:r>
+        <w:fldChar w:fldCharType="separate"/>
+      </w:r>
+      <w:r>
+        <w:rPr>
+          <w:noProof/>
+        </w:rPr>
+        <w:t>1</w:t>
+      </w:r>
+      <w:r>
+        <w:fldChar w:fldCharType="end"/>
+      </w:r>
+      <w:r>
+        <w:t xml:space="preserve">: </w:t>
+      </w:r>
+      <w:r>
+        <w:t>Data Flow Graph of System</w:t>
+      </w:r>
+    </w:p>
+    <w:p>
+      <w:r>
+        <w:br w:type="page"/>
+      </w:r>
+    </w:p>
+    <w:p>
+      <w:pPr>
+        <w:pStyle w:val="Heading1"/>
+        <w:numPr>
+          <w:ilvl w:val="0"/>
+          <w:numId w:val="12"/>
+        </w:numPr>
+        <w:spacing w:after="240"/>
+      </w:pPr>
+      <w:r>
+        <w:lastRenderedPageBreak/>
+        <w:t>Device Characteristics Table</w:t>
+      </w:r>
+    </w:p>
+    <w:tbl>
+      <w:tblPr>
+        <w:tblStyle w:val="GridTable4-Accent3"/>
+        <w:tblW w:w="0" w:type="auto"/>
+        <w:tblLook w:val="04A0" w:firstRow="1" w:lastRow="0" w:firstColumn="1" w:lastColumn="0" w:noHBand="0" w:noVBand="1"/>
+      </w:tblPr>
+      <w:tblGrid>
+        <w:gridCol w:w="4675"/>
+        <w:gridCol w:w="4675"/>
+      </w:tblGrid>
+      <w:tr>
+        <w:trPr>
+          <w:cnfStyle w:val="100000000000" w:firstRow="1" w:lastRow="0" w:firstColumn="0" w:lastColumn="0" w:oddVBand="0" w:evenVBand="0" w:oddHBand="0" w:evenHBand="0" w:firstRowFirstColumn="0" w:firstRowLastColumn="0" w:lastRowFirstColumn="0" w:lastRowLastColumn="0"/>
+          <w:trHeight w:val="283"/>
+        </w:trPr>
+        <w:tc>
+          <w:tcPr>
+            <w:cnfStyle w:val="001000000000" w:firstRow="0" w:lastRow="0" w:firstColumn="1" w:lastColumn="0" w:oddVBand="0" w:evenVBand="0" w:oddHBand="0" w:evenHBand="0" w:firstRowFirstColumn="0" w:firstRowLastColumn="0" w:lastRowFirstColumn="0" w:lastRowLastColumn="0"/>
+            <w:tcW w:w="9350" w:type="dxa"/>
+            <w:gridSpan w:val="2"/>
+            <w:tcBorders>
+              <w:bottom w:val="single" w:sz="4" w:space="0" w:color="D0CECE" w:themeColor="background2" w:themeShade="E6"/>
+            </w:tcBorders>
+          </w:tcPr>
+          <w:p>
+            <w:pPr>
+              <w:jc w:val="center"/>
+            </w:pPr>
+            <w:r>
+              <w:t>General System Setup</w:t>
+            </w:r>
+          </w:p>
+        </w:tc>
+      </w:tr>
+      <w:tr>
+        <w:trPr>
+          <w:cnfStyle w:val="000000100000" w:firstRow="0" w:lastRow="0" w:firstColumn="0" w:lastColumn="0" w:oddVBand="0" w:evenVBand="0" w:oddHBand="1" w:evenHBand="0" w:firstRowFirstColumn="0" w:firstRowLastColumn="0" w:lastRowFirstColumn="0" w:lastRowLastColumn="0"/>
+          <w:trHeight w:val="283"/>
+        </w:trPr>
+        <w:tc>
+          <w:tcPr>
+            <w:cnfStyle w:val="001000000000" w:firstRow="0" w:lastRow="0" w:firstColumn="1" w:lastColumn="0" w:oddVBand="0" w:evenVBand="0" w:oddHBand="0" w:evenHBand="0" w:firstRowFirstColumn="0" w:firstRowLastColumn="0" w:lastRowFirstColumn="0" w:lastRowLastColumn="0"/>
+            <w:tcW w:w="4675" w:type="dxa"/>
+            <w:tcBorders>
+              <w:top w:val="single" w:sz="4" w:space="0" w:color="D0CECE" w:themeColor="background2" w:themeShade="E6"/>
+            </w:tcBorders>
+            <w:shd w:val="clear" w:color="auto" w:fill="A5A5A5" w:themeFill="accent3"/>
+            <w:vAlign w:val="center"/>
+          </w:tcPr>
+          <w:p>
+            <w:pPr>
+              <w:jc w:val="center"/>
+              <w:rPr>
+                <w:b w:val="0"/>
+                <w:bCs w:val="0"/>
+                <w:color w:val="FFFFFF" w:themeColor="background1"/>
+              </w:rPr>
+            </w:pPr>
+            <w:r>
+              <w:rPr>
+                <w:b w:val="0"/>
+                <w:bCs w:val="0"/>
+                <w:color w:val="FFFFFF" w:themeColor="background1"/>
+              </w:rPr>
+              <w:t>Feature</w:t>
+            </w:r>
+          </w:p>
+        </w:tc>
+        <w:tc>
+          <w:tcPr>
+            <w:tcW w:w="4675" w:type="dxa"/>
+            <w:tcBorders>
+              <w:top w:val="single" w:sz="4" w:space="0" w:color="D0CECE" w:themeColor="background2" w:themeShade="E6"/>
+            </w:tcBorders>
+            <w:shd w:val="clear" w:color="auto" w:fill="A5A5A5" w:themeFill="accent3"/>
+            <w:vAlign w:val="center"/>
+          </w:tcPr>
+          <w:p>
+            <w:pPr>
+              <w:jc w:val="center"/>
+              <w:cnfStyle w:val="000000100000" w:firstRow="0" w:lastRow="0" w:firstColumn="0" w:lastColumn="0" w:oddVBand="0" w:evenVBand="0" w:oddHBand="1" w:evenHBand="0" w:firstRowFirstColumn="0" w:firstRowLastColumn="0" w:lastRowFirstColumn="0" w:lastRowLastColumn="0"/>
+              <w:rPr>
+                <w:color w:val="FFFFFF" w:themeColor="background1"/>
+              </w:rPr>
+            </w:pPr>
+            <w:r>
+              <w:rPr>
+                <w:color w:val="FFFFFF" w:themeColor="background1"/>
+              </w:rPr>
+              <w:t>Description</w:t>
+            </w:r>
+          </w:p>
+        </w:tc>
+      </w:tr>
+      <w:tr>
+        <w:tc>
+          <w:tcPr>
+            <w:cnfStyle w:val="001000000000" w:firstRow="0" w:lastRow="0" w:firstColumn="1" w:lastColumn="0" w:oddVBand="0" w:evenVBand="0" w:oddHBand="0" w:evenHBand="0" w:firstRowFirstColumn="0" w:firstRowLastColumn="0" w:lastRowFirstColumn="0" w:lastRowLastColumn="0"/>
+            <w:tcW w:w="4675" w:type="dxa"/>
+          </w:tcPr>
+          <w:p>
+            <w:r>
+              <w:t>Bus Speed</w:t>
+            </w:r>
+          </w:p>
+        </w:tc>
+        <w:tc>
+          <w:tcPr>
+            <w:tcW w:w="4675" w:type="dxa"/>
+          </w:tcPr>
+          <w:p>
+            <w:pPr>
+              <w:cnfStyle w:val="000000000000" w:firstRow="0" w:lastRow="0" w:firstColumn="0" w:lastColumn="0" w:oddVBand="0" w:evenVBand="0" w:oddHBand="0" w:evenHBand="0" w:firstRowFirstColumn="0" w:firstRowLastColumn="0" w:lastRowFirstColumn="0" w:lastRowLastColumn="0"/>
+            </w:pPr>
+            <w:r>
+              <w:t>12 MHz</w:t>
+            </w:r>
+          </w:p>
+        </w:tc>
+      </w:tr>
+      <w:tr>
+        <w:trPr>
+          <w:cnfStyle w:val="000000100000" w:firstRow="0" w:lastRow="0" w:firstColumn="0" w:lastColumn="0" w:oddVBand="0" w:evenVBand="0" w:oddHBand="1" w:evenHBand="0" w:firstRowFirstColumn="0" w:firstRowLastColumn="0" w:lastRowFirstColumn="0" w:lastRowLastColumn="0"/>
+        </w:trPr>
+        <w:tc>
+          <w:tcPr>
+            <w:cnfStyle w:val="001000000000" w:firstRow="0" w:lastRow="0" w:firstColumn="1" w:lastColumn="0" w:oddVBand="0" w:evenVBand="0" w:oddHBand="0" w:evenHBand="0" w:firstRowFirstColumn="0" w:firstRowLastColumn="0" w:lastRowFirstColumn="0" w:lastRowLastColumn="0"/>
+            <w:tcW w:w="4675" w:type="dxa"/>
+          </w:tcPr>
+          <w:p>
+            <w:r>
+              <w:t>UART Baud Rate</w:t>
+            </w:r>
+          </w:p>
+        </w:tc>
+        <w:tc>
+          <w:tcPr>
+            <w:tcW w:w="4675" w:type="dxa"/>
+          </w:tcPr>
+          <w:p>
+            <w:pPr>
+              <w:cnfStyle w:val="000000100000" w:firstRow="0" w:lastRow="0" w:firstColumn="0" w:lastColumn="0" w:oddVBand="0" w:evenVBand="0" w:oddHBand="1" w:evenHBand="0" w:firstRowFirstColumn="0" w:firstRowLastColumn="0" w:lastRowFirstColumn="0" w:lastRowLastColumn="0"/>
+            </w:pPr>
+            <w:r>
+              <w:t>115,200 bps</w:t>
+            </w:r>
+          </w:p>
+        </w:tc>
+      </w:tr>
+      <w:tr>
+        <w:tc>
+          <w:tcPr>
+            <w:cnfStyle w:val="001000000000" w:firstRow="0" w:lastRow="0" w:firstColumn="1" w:lastColumn="0" w:oddVBand="0" w:evenVBand="0" w:oddHBand="0" w:evenHBand="0" w:firstRowFirstColumn="0" w:firstRowLastColumn="0" w:lastRowFirstColumn="0" w:lastRowLastColumn="0"/>
+            <w:tcW w:w="4675" w:type="dxa"/>
+          </w:tcPr>
+          <w:p>
+            <w:r>
+              <w:t>Python Version</w:t>
+            </w:r>
+          </w:p>
+        </w:tc>
+        <w:tc>
+          <w:tcPr>
+            <w:tcW w:w="4675" w:type="dxa"/>
+          </w:tcPr>
+          <w:p>
+            <w:pPr>
+              <w:cnfStyle w:val="000000000000" w:firstRow="0" w:lastRow="0" w:firstColumn="0" w:lastColumn="0" w:oddVBand="0" w:evenVBand="0" w:oddHBand="0" w:evenHBand="0" w:firstRowFirstColumn="0" w:firstRowLastColumn="0" w:lastRowFirstColumn="0" w:lastRowLastColumn="0"/>
+            </w:pPr>
+            <w:r>
+              <w:t>3.8 (64-bit)</w:t>
+            </w:r>
+          </w:p>
+        </w:tc>
+      </w:tr>
+      <w:tr>
+        <w:trPr>
+          <w:cnfStyle w:val="000000100000" w:firstRow="0" w:lastRow="0" w:firstColumn="0" w:lastColumn="0" w:oddVBand="0" w:evenVBand="0" w:oddHBand="1" w:evenHBand="0" w:firstRowFirstColumn="0" w:firstRowLastColumn="0" w:lastRowFirstColumn="0" w:lastRowLastColumn="0"/>
+        </w:trPr>
+        <w:tc>
+          <w:tcPr>
+            <w:cnfStyle w:val="001000000000" w:firstRow="0" w:lastRow="0" w:firstColumn="1" w:lastColumn="0" w:oddVBand="0" w:evenVBand="0" w:oddHBand="0" w:evenHBand="0" w:firstRowFirstColumn="0" w:firstRowLastColumn="0" w:lastRowFirstColumn="0" w:lastRowLastColumn="0"/>
+            <w:tcW w:w="4675" w:type="dxa"/>
+          </w:tcPr>
+          <w:p>
+            <w:r>
+              <w:t>COM Port</w:t>
+            </w:r>
+          </w:p>
+        </w:tc>
+        <w:tc>
+          <w:tcPr>
+            <w:tcW w:w="4675" w:type="dxa"/>
+          </w:tcPr>
+          <w:p>
+            <w:pPr>
+              <w:cnfStyle w:val="000000100000" w:firstRow="0" w:lastRow="0" w:firstColumn="0" w:lastColumn="0" w:oddVBand="0" w:evenVBand="0" w:oddHBand="1" w:evenHBand="0" w:firstRowFirstColumn="0" w:firstRowLastColumn="0" w:lastRowFirstColumn="0" w:lastRowLastColumn="0"/>
+            </w:pPr>
+            <w:r>
+              <w:t xml:space="preserve">COM5 (Device </w:t>
+            </w:r>
+            <w:r>
+              <w:t>Dependent</w:t>
+            </w:r>
+            <w:r>
+              <w:t>)</w:t>
+            </w:r>
+          </w:p>
+        </w:tc>
+      </w:tr>
+      <w:tr>
+        <w:trPr>
+          <w:trHeight w:val="70"/>
+        </w:trPr>
+        <w:tc>
+          <w:tcPr>
+            <w:cnfStyle w:val="001000000000" w:firstRow="0" w:lastRow="0" w:firstColumn="1" w:lastColumn="0" w:oddVBand="0" w:evenVBand="0" w:oddHBand="0" w:evenHBand="0" w:firstRowFirstColumn="0" w:firstRowLastColumn="0" w:lastRowFirstColumn="0" w:lastRowLastColumn="0"/>
+            <w:tcW w:w="4675" w:type="dxa"/>
+          </w:tcPr>
+          <w:p>
+            <w:r>
+              <w:t>Microcontroller Power</w:t>
+            </w:r>
+          </w:p>
+        </w:tc>
+        <w:tc>
+          <w:tcPr>
+            <w:tcW w:w="4675" w:type="dxa"/>
+          </w:tcPr>
+          <w:p>
+            <w:pPr>
+              <w:cnfStyle w:val="000000000000" w:firstRow="0" w:lastRow="0" w:firstColumn="0" w:lastColumn="0" w:oddVBand="0" w:evenVBand="0" w:oddHBand="0" w:evenHBand="0" w:firstRowFirstColumn="0" w:firstRowLastColumn="0" w:lastRowFirstColumn="0" w:lastRowLastColumn="0"/>
+            </w:pPr>
+            <w:r>
+              <w:t xml:space="preserve">USB to </w:t>
+            </w:r>
+            <w:r>
+              <w:t>PC (5 VDC)</w:t>
+            </w:r>
+          </w:p>
+        </w:tc>
+      </w:tr>
+      <w:tr>
+        <w:trPr>
+          <w:cnfStyle w:val="000000100000" w:firstRow="0" w:lastRow="0" w:firstColumn="0" w:lastColumn="0" w:oddVBand="0" w:evenVBand="0" w:oddHBand="1" w:evenHBand="0" w:firstRowFirstColumn="0" w:firstRowLastColumn="0" w:lastRowFirstColumn="0" w:lastRowLastColumn="0"/>
+          <w:trHeight w:val="70"/>
+        </w:trPr>
+        <w:tc>
+          <w:tcPr>
+            <w:cnfStyle w:val="001000000000" w:firstRow="0" w:lastRow="0" w:firstColumn="1" w:lastColumn="0" w:oddVBand="0" w:evenVBand="0" w:oddHBand="0" w:evenHBand="0" w:firstRowFirstColumn="0" w:firstRowLastColumn="0" w:lastRowFirstColumn="0" w:lastRowLastColumn="0"/>
+            <w:tcW w:w="9350" w:type="dxa"/>
+            <w:gridSpan w:val="2"/>
+            <w:shd w:val="clear" w:color="auto" w:fill="A5A5A5" w:themeFill="accent3"/>
+          </w:tcPr>
+          <w:p>
+            <w:pPr>
+              <w:jc w:val="center"/>
+            </w:pPr>
+            <w:r>
+              <w:rPr>
+                <w:rFonts w:cs="Times New Roman"/>
+                <w:color w:val="FFFFFF" w:themeColor="background1"/>
+                <w:szCs w:val="24"/>
+              </w:rPr>
+              <w:t>VL53L1X</w:t>
+            </w:r>
+            <w:r>
+              <w:rPr>
+                <w:rFonts w:cs="Times New Roman"/>
+                <w:color w:val="FFFFFF" w:themeColor="background1"/>
+                <w:szCs w:val="24"/>
+              </w:rPr>
+              <w:t xml:space="preserve"> Setup</w:t>
+            </w:r>
+          </w:p>
+        </w:tc>
+      </w:tr>
+      <w:tr>
+        <w:trPr>
+          <w:trHeight w:val="70"/>
+        </w:trPr>
+        <w:tc>
+          <w:tcPr>
+            <w:cnfStyle w:val="001000000000" w:firstRow="0" w:lastRow="0" w:firstColumn="1" w:lastColumn="0" w:oddVBand="0" w:evenVBand="0" w:oddHBand="0" w:evenHBand="0" w:firstRowFirstColumn="0" w:firstRowLastColumn="0" w:lastRowFirstColumn="0" w:lastRowLastColumn="0"/>
+            <w:tcW w:w="4675" w:type="dxa"/>
+            <w:tcBorders>
+              <w:top w:val="single" w:sz="4" w:space="0" w:color="D0CECE" w:themeColor="background2" w:themeShade="E6"/>
+              <w:left w:val="single" w:sz="4" w:space="0" w:color="D0CECE" w:themeColor="background2" w:themeShade="E6"/>
+              <w:bottom w:val="nil"/>
+              <w:right w:val="single" w:sz="4" w:space="0" w:color="D0CECE" w:themeColor="background2" w:themeShade="E6"/>
+            </w:tcBorders>
+            <w:shd w:val="clear" w:color="auto" w:fill="A5A5A5" w:themeFill="accent3"/>
+            <w:vAlign w:val="center"/>
+          </w:tcPr>
+          <w:p>
+            <w:pPr>
+              <w:jc w:val="center"/>
+              <w:rPr>
+                <w:rFonts w:cs="Times New Roman"/>
+                <w:b w:val="0"/>
+                <w:bCs w:val="0"/>
+                <w:color w:val="FFFFFF" w:themeColor="background1"/>
+                <w:szCs w:val="24"/>
+              </w:rPr>
+            </w:pPr>
+            <w:r>
+              <w:rPr>
+                <w:rFonts w:cs="Times New Roman"/>
+                <w:b w:val="0"/>
+                <w:bCs w:val="0"/>
+                <w:color w:val="FFFFFF" w:themeColor="background1"/>
+                <w:szCs w:val="24"/>
+              </w:rPr>
+              <w:t>VL53L1X</w:t>
+            </w:r>
+          </w:p>
+        </w:tc>
+        <w:tc>
+          <w:tcPr>
+            <w:tcW w:w="4675" w:type="dxa"/>
+            <w:tcBorders>
+              <w:left w:val="single" w:sz="4" w:space="0" w:color="D0CECE" w:themeColor="background2" w:themeShade="E6"/>
+              <w:bottom w:val="nil"/>
+            </w:tcBorders>
+            <w:shd w:val="clear" w:color="auto" w:fill="A5A5A5" w:themeFill="accent3"/>
+            <w:vAlign w:val="center"/>
+          </w:tcPr>
+          <w:p>
+            <w:pPr>
+              <w:jc w:val="center"/>
+              <w:cnfStyle w:val="000000000000" w:firstRow="0" w:lastRow="0" w:firstColumn="0" w:lastColumn="0" w:oddVBand="0" w:evenVBand="0" w:oddHBand="0" w:evenHBand="0" w:firstRowFirstColumn="0" w:firstRowLastColumn="0" w:lastRowFirstColumn="0" w:lastRowLastColumn="0"/>
+              <w:rPr>
+                <w:rFonts w:cs="Times New Roman"/>
+                <w:color w:val="FFFFFF" w:themeColor="background1"/>
+                <w:szCs w:val="24"/>
+              </w:rPr>
+            </w:pPr>
+            <w:r>
+              <w:rPr>
+                <w:rFonts w:cs="Times New Roman"/>
+                <w:color w:val="FFFFFF" w:themeColor="background1"/>
+                <w:szCs w:val="24"/>
+              </w:rPr>
+              <w:t>Microcontroller</w:t>
+            </w:r>
+          </w:p>
+        </w:tc>
+      </w:tr>
+      <w:tr>
+        <w:trPr>
+          <w:cnfStyle w:val="000000100000" w:firstRow="0" w:lastRow="0" w:firstColumn="0" w:lastColumn="0" w:oddVBand="0" w:evenVBand="0" w:oddHBand="1" w:evenHBand="0" w:firstRowFirstColumn="0" w:firstRowLastColumn="0" w:lastRowFirstColumn="0" w:lastRowLastColumn="0"/>
+        </w:trPr>
+        <w:tc>
+          <w:tcPr>
+            <w:cnfStyle w:val="001000000000" w:firstRow="0" w:lastRow="0" w:firstColumn="1" w:lastColumn="0" w:oddVBand="0" w:evenVBand="0" w:oddHBand="0" w:evenHBand="0" w:firstRowFirstColumn="0" w:firstRowLastColumn="0" w:lastRowFirstColumn="0" w:lastRowLastColumn="0"/>
+            <w:tcW w:w="4675" w:type="dxa"/>
+            <w:tcBorders>
+              <w:top w:val="nil"/>
+            </w:tcBorders>
+          </w:tcPr>
+          <w:p>
+            <w:r>
+              <w:t>VDD</w:t>
+            </w:r>
+          </w:p>
+        </w:tc>
+        <w:tc>
+          <w:tcPr>
+            <w:tcW w:w="4675" w:type="dxa"/>
+            <w:tcBorders>
+              <w:top w:val="nil"/>
+            </w:tcBorders>
+          </w:tcPr>
+          <w:p>
+            <w:pPr>
+              <w:cnfStyle w:val="000000100000" w:firstRow="0" w:lastRow="0" w:firstColumn="0" w:lastColumn="0" w:oddVBand="0" w:evenVBand="0" w:oddHBand="1" w:evenHBand="0" w:firstRowFirstColumn="0" w:firstRowLastColumn="0" w:lastRowFirstColumn="0" w:lastRowLastColumn="0"/>
+            </w:pPr>
+            <w:r>
+              <w:t>-</w:t>
+            </w:r>
+          </w:p>
+        </w:tc>
+      </w:tr>
+      <w:tr>
+        <w:tc>
+          <w:tcPr>
+            <w:cnfStyle w:val="001000000000" w:firstRow="0" w:lastRow="0" w:firstColumn="1" w:lastColumn="0" w:oddVBand="0" w:evenVBand="0" w:oddHBand="0" w:evenHBand="0" w:firstRowFirstColumn="0" w:firstRowLastColumn="0" w:lastRowFirstColumn="0" w:lastRowLastColumn="0"/>
+            <w:tcW w:w="4675" w:type="dxa"/>
+            <w:tcBorders>
+              <w:top w:val="nil"/>
+            </w:tcBorders>
+          </w:tcPr>
+          <w:p>
+            <w:r>
+              <w:t>VIN</w:t>
+            </w:r>
+          </w:p>
+        </w:tc>
+        <w:tc>
+          <w:tcPr>
+            <w:tcW w:w="4675" w:type="dxa"/>
+            <w:tcBorders>
+              <w:top w:val="nil"/>
+            </w:tcBorders>
+          </w:tcPr>
+          <w:p>
+            <w:pPr>
+              <w:cnfStyle w:val="000000000000" w:firstRow="0" w:lastRow="0" w:firstColumn="0" w:lastColumn="0" w:oddVBand="0" w:evenVBand="0" w:oddHBand="0" w:evenHBand="0" w:firstRowFirstColumn="0" w:firstRowLastColumn="0" w:lastRowFirstColumn="0" w:lastRowLastColumn="0"/>
+            </w:pPr>
+            <w:r>
+              <w:t>5V</w:t>
+            </w:r>
+          </w:p>
+        </w:tc>
+      </w:tr>
+      <w:tr>
+        <w:trPr>
+          <w:cnfStyle w:val="000000100000" w:firstRow="0" w:lastRow="0" w:firstColumn="0" w:lastColumn="0" w:oddVBand="0" w:evenVBand="0" w:oddHBand="1" w:evenHBand="0" w:firstRowFirstColumn="0" w:firstRowLastColumn="0" w:lastRowFirstColumn="0" w:lastRowLastColumn="0"/>
+        </w:trPr>
+        <w:tc>
+          <w:tcPr>
+            <w:cnfStyle w:val="001000000000" w:firstRow="0" w:lastRow="0" w:firstColumn="1" w:lastColumn="0" w:oddVBand="0" w:evenVBand="0" w:oddHBand="0" w:evenHBand="0" w:firstRowFirstColumn="0" w:firstRowLastColumn="0" w:lastRowFirstColumn="0" w:lastRowLastColumn="0"/>
+            <w:tcW w:w="4675" w:type="dxa"/>
+          </w:tcPr>
+          <w:p>
+            <w:r>
+              <w:t>GND</w:t>
+            </w:r>
+          </w:p>
+        </w:tc>
+        <w:tc>
+          <w:tcPr>
+            <w:tcW w:w="4675" w:type="dxa"/>
+          </w:tcPr>
+          <w:p>
+            <w:pPr>
+              <w:cnfStyle w:val="000000100000" w:firstRow="0" w:lastRow="0" w:firstColumn="0" w:lastColumn="0" w:oddVBand="0" w:evenVBand="0" w:oddHBand="1" w:evenHBand="0" w:firstRowFirstColumn="0" w:firstRowLastColumn="0" w:lastRowFirstColumn="0" w:lastRowLastColumn="0"/>
+            </w:pPr>
+            <w:r>
+              <w:t>GND</w:t>
+            </w:r>
+          </w:p>
+        </w:tc>
+      </w:tr>
+      <w:tr>
+        <w:tc>
+          <w:tcPr>
+            <w:cnfStyle w:val="001000000000" w:firstRow="0" w:lastRow="0" w:firstColumn="1" w:lastColumn="0" w:oddVBand="0" w:evenVBand="0" w:oddHBand="0" w:evenHBand="0" w:firstRowFirstColumn="0" w:firstRowLastColumn="0" w:lastRowFirstColumn="0" w:lastRowLastColumn="0"/>
+            <w:tcW w:w="4675" w:type="dxa"/>
+          </w:tcPr>
+          <w:p>
+            <w:r>
+              <w:t>SDA</w:t>
+            </w:r>
+          </w:p>
+        </w:tc>
+        <w:tc>
+          <w:tcPr>
+            <w:tcW w:w="4675" w:type="dxa"/>
+          </w:tcPr>
+          <w:p>
+            <w:pPr>
+              <w:cnfStyle w:val="000000000000" w:firstRow="0" w:lastRow="0" w:firstColumn="0" w:lastColumn="0" w:oddVBand="0" w:evenVBand="0" w:oddHBand="0" w:evenHBand="0" w:firstRowFirstColumn="0" w:firstRowLastColumn="0" w:lastRowFirstColumn="0" w:lastRowLastColumn="0"/>
+            </w:pPr>
+            <w:r>
+              <w:t>PB3</w:t>
+            </w:r>
+          </w:p>
+        </w:tc>
+      </w:tr>
+      <w:tr>
+        <w:trPr>
+          <w:cnfStyle w:val="000000100000" w:firstRow="0" w:lastRow="0" w:firstColumn="0" w:lastColumn="0" w:oddVBand="0" w:evenVBand="0" w:oddHBand="1" w:evenHBand="0" w:firstRowFirstColumn="0" w:firstRowLastColumn="0" w:lastRowFirstColumn="0" w:lastRowLastColumn="0"/>
+        </w:trPr>
+        <w:tc>
+          <w:tcPr>
+            <w:cnfStyle w:val="001000000000" w:firstRow="0" w:lastRow="0" w:firstColumn="1" w:lastColumn="0" w:oddVBand="0" w:evenVBand="0" w:oddHBand="0" w:evenHBand="0" w:firstRowFirstColumn="0" w:firstRowLastColumn="0" w:lastRowFirstColumn="0" w:lastRowLastColumn="0"/>
+            <w:tcW w:w="4675" w:type="dxa"/>
+          </w:tcPr>
+          <w:p>
+            <w:r>
+              <w:t>SCL</w:t>
+            </w:r>
+          </w:p>
+        </w:tc>
+        <w:tc>
+          <w:tcPr>
+            <w:tcW w:w="4675" w:type="dxa"/>
+          </w:tcPr>
+          <w:p>
+            <w:pPr>
+              <w:cnfStyle w:val="000000100000" w:firstRow="0" w:lastRow="0" w:firstColumn="0" w:lastColumn="0" w:oddVBand="0" w:evenVBand="0" w:oddHBand="1" w:evenHBand="0" w:firstRowFirstColumn="0" w:firstRowLastColumn="0" w:lastRowFirstColumn="0" w:lastRowLastColumn="0"/>
+            </w:pPr>
+            <w:r>
+              <w:t>PB2</w:t>
+            </w:r>
+          </w:p>
+        </w:tc>
+      </w:tr>
+      <w:tr>
+        <w:trPr>
+          <w:trHeight w:val="70"/>
+        </w:trPr>
+        <w:tc>
+          <w:tcPr>
+            <w:cnfStyle w:val="001000000000" w:firstRow="0" w:lastRow="0" w:firstColumn="1" w:lastColumn="0" w:oddVBand="0" w:evenVBand="0" w:oddHBand="0" w:evenHBand="0" w:firstRowFirstColumn="0" w:firstRowLastColumn="0" w:lastRowFirstColumn="0" w:lastRowLastColumn="0"/>
+            <w:tcW w:w="4675" w:type="dxa"/>
+          </w:tcPr>
+          <w:p>
+            <w:r>
+              <w:t>XSHUT</w:t>
+            </w:r>
+          </w:p>
+        </w:tc>
+        <w:tc>
+          <w:tcPr>
+            <w:tcW w:w="4675" w:type="dxa"/>
+          </w:tcPr>
+          <w:p>
+            <w:pPr>
+              <w:cnfStyle w:val="000000000000" w:firstRow="0" w:lastRow="0" w:firstColumn="0" w:lastColumn="0" w:oddVBand="0" w:evenVBand="0" w:oddHBand="0" w:evenHBand="0" w:firstRowFirstColumn="0" w:firstRowLastColumn="0" w:lastRowFirstColumn="0" w:lastRowLastColumn="0"/>
+            </w:pPr>
+            <w:r>
+              <w:t>-</w:t>
+            </w:r>
+          </w:p>
+        </w:tc>
+      </w:tr>
+      <w:tr>
+        <w:trPr>
+          <w:cnfStyle w:val="000000100000" w:firstRow="0" w:lastRow="0" w:firstColumn="0" w:lastColumn="0" w:oddVBand="0" w:evenVBand="0" w:oddHBand="1" w:evenHBand="0" w:firstRowFirstColumn="0" w:firstRowLastColumn="0" w:lastRowFirstColumn="0" w:lastRowLastColumn="0"/>
+          <w:trHeight w:val="70"/>
+        </w:trPr>
+        <w:tc>
+          <w:tcPr>
+            <w:cnfStyle w:val="001000000000" w:firstRow="0" w:lastRow="0" w:firstColumn="1" w:lastColumn="0" w:oddVBand="0" w:evenVBand="0" w:oddHBand="0" w:evenHBand="0" w:firstRowFirstColumn="0" w:firstRowLastColumn="0" w:lastRowFirstColumn="0" w:lastRowLastColumn="0"/>
+            <w:tcW w:w="4675" w:type="dxa"/>
+          </w:tcPr>
+          <w:p>
+            <w:r>
+              <w:t>GPIO1</w:t>
+            </w:r>
+          </w:p>
+        </w:tc>
+        <w:tc>
+          <w:tcPr>
+            <w:tcW w:w="4675" w:type="dxa"/>
+          </w:tcPr>
+          <w:p>
+            <w:pPr>
+              <w:cnfStyle w:val="000000100000" w:firstRow="0" w:lastRow="0" w:firstColumn="0" w:lastColumn="0" w:oddVBand="0" w:evenVBand="0" w:oddHBand="1" w:evenHBand="0" w:firstRowFirstColumn="0" w:firstRowLastColumn="0" w:lastRowFirstColumn="0" w:lastRowLastColumn="0"/>
+            </w:pPr>
+            <w:r>
+              <w:t>-</w:t>
+            </w:r>
+          </w:p>
+        </w:tc>
+      </w:tr>
+      <w:tr>
+        <w:trPr>
+          <w:trHeight w:val="70"/>
+        </w:trPr>
+        <w:tc>
+          <w:tcPr>
+            <w:cnfStyle w:val="001000000000" w:firstRow="0" w:lastRow="0" w:firstColumn="1" w:lastColumn="0" w:oddVBand="0" w:evenVBand="0" w:oddHBand="0" w:evenHBand="0" w:firstRowFirstColumn="0" w:firstRowLastColumn="0" w:lastRowFirstColumn="0" w:lastRowLastColumn="0"/>
+            <w:tcW w:w="9350" w:type="dxa"/>
+            <w:gridSpan w:val="2"/>
+            <w:shd w:val="clear" w:color="auto" w:fill="A5A5A5" w:themeFill="accent3"/>
+          </w:tcPr>
+          <w:p>
+            <w:pPr>
+              <w:jc w:val="center"/>
+            </w:pPr>
+            <w:r>
+              <w:rPr>
+                <w:rFonts w:cs="Times New Roman"/>
+                <w:color w:val="FFFFFF" w:themeColor="background1"/>
+                <w:szCs w:val="24"/>
+              </w:rPr>
+              <w:t>LED Configuration</w:t>
+            </w:r>
+          </w:p>
+        </w:tc>
+      </w:tr>
+      <w:tr>
+        <w:trPr>
+          <w:cnfStyle w:val="000000100000" w:firstRow="0" w:lastRow="0" w:firstColumn="0" w:lastColumn="0" w:oddVBand="0" w:evenVBand="0" w:oddHBand="1" w:evenHBand="0" w:firstRowFirstColumn="0" w:firstRowLastColumn="0" w:lastRowFirstColumn="0" w:lastRowLastColumn="0"/>
+          <w:trHeight w:val="70"/>
+        </w:trPr>
+        <w:tc>
+          <w:tcPr>
+            <w:cnfStyle w:val="001000000000" w:firstRow="0" w:lastRow="0" w:firstColumn="1" w:lastColumn="0" w:oddVBand="0" w:evenVBand="0" w:oddHBand="0" w:evenHBand="0" w:firstRowFirstColumn="0" w:firstRowLastColumn="0" w:lastRowFirstColumn="0" w:lastRowLastColumn="0"/>
+            <w:tcW w:w="4675" w:type="dxa"/>
+            <w:tcBorders>
+              <w:top w:val="single" w:sz="4" w:space="0" w:color="D0CECE" w:themeColor="background2" w:themeShade="E6"/>
+              <w:left w:val="single" w:sz="4" w:space="0" w:color="D0CECE" w:themeColor="background2" w:themeShade="E6"/>
+              <w:bottom w:val="nil"/>
+              <w:right w:val="single" w:sz="4" w:space="0" w:color="D0CECE" w:themeColor="background2" w:themeShade="E6"/>
+            </w:tcBorders>
+            <w:shd w:val="clear" w:color="auto" w:fill="A5A5A5" w:themeFill="accent3"/>
+            <w:vAlign w:val="center"/>
+          </w:tcPr>
+          <w:p>
+            <w:pPr>
+              <w:jc w:val="center"/>
+              <w:rPr>
+                <w:rFonts w:cs="Times New Roman"/>
+                <w:b w:val="0"/>
+                <w:bCs w:val="0"/>
+                <w:color w:val="FFFFFF" w:themeColor="background1"/>
+                <w:szCs w:val="24"/>
+              </w:rPr>
+            </w:pPr>
+            <w:r>
+              <w:rPr>
+                <w:rFonts w:cs="Times New Roman"/>
+                <w:b w:val="0"/>
+                <w:bCs w:val="0"/>
+                <w:color w:val="FFFFFF" w:themeColor="background1"/>
+                <w:szCs w:val="24"/>
+              </w:rPr>
+              <w:t>User LED</w:t>
+            </w:r>
+          </w:p>
+        </w:tc>
+        <w:tc>
+          <w:tcPr>
+            <w:tcW w:w="4675" w:type="dxa"/>
+            <w:tcBorders>
+              <w:left w:val="single" w:sz="4" w:space="0" w:color="D0CECE" w:themeColor="background2" w:themeShade="E6"/>
+              <w:bottom w:val="nil"/>
+            </w:tcBorders>
+            <w:shd w:val="clear" w:color="auto" w:fill="A5A5A5" w:themeFill="accent3"/>
+            <w:vAlign w:val="center"/>
+          </w:tcPr>
+          <w:p>
+            <w:pPr>
+              <w:jc w:val="center"/>
+              <w:cnfStyle w:val="000000100000" w:firstRow="0" w:lastRow="0" w:firstColumn="0" w:lastColumn="0" w:oddVBand="0" w:evenVBand="0" w:oddHBand="1" w:evenHBand="0" w:firstRowFirstColumn="0" w:firstRowLastColumn="0" w:lastRowFirstColumn="0" w:lastRowLastColumn="0"/>
+              <w:rPr>
+                <w:rFonts w:cs="Times New Roman"/>
+                <w:color w:val="FFFFFF" w:themeColor="background1"/>
+                <w:szCs w:val="24"/>
+              </w:rPr>
+            </w:pPr>
+            <w:r>
+              <w:rPr>
+                <w:rFonts w:cs="Times New Roman"/>
+                <w:color w:val="FFFFFF" w:themeColor="background1"/>
+                <w:szCs w:val="24"/>
+              </w:rPr>
+              <w:t>Assignment</w:t>
+            </w:r>
+          </w:p>
+        </w:tc>
+      </w:tr>
+      <w:tr>
+        <w:tc>
+          <w:tcPr>
+            <w:cnfStyle w:val="001000000000" w:firstRow="0" w:lastRow="0" w:firstColumn="1" w:lastColumn="0" w:oddVBand="0" w:evenVBand="0" w:oddHBand="0" w:evenHBand="0" w:firstRowFirstColumn="0" w:firstRowLastColumn="0" w:lastRowFirstColumn="0" w:lastRowLastColumn="0"/>
+            <w:tcW w:w="4675" w:type="dxa"/>
+            <w:tcBorders>
+              <w:top w:val="nil"/>
+            </w:tcBorders>
+          </w:tcPr>
+          <w:p>
+            <w:r>
+              <w:t>PN0</w:t>
+            </w:r>
+          </w:p>
+        </w:tc>
+        <w:tc>
+          <w:tcPr>
+            <w:tcW w:w="4675" w:type="dxa"/>
+            <w:tcBorders>
+              <w:top w:val="nil"/>
+            </w:tcBorders>
+          </w:tcPr>
+          <w:p>
+            <w:pPr>
+              <w:cnfStyle w:val="000000000000" w:firstRow="0" w:lastRow="0" w:firstColumn="0" w:lastColumn="0" w:oddVBand="0" w:evenVBand="0" w:oddHBand="0" w:evenHBand="0" w:firstRowFirstColumn="0" w:firstRowLastColumn="0" w:lastRowFirstColumn="0" w:lastRowLastColumn="0"/>
+            </w:pPr>
+            <w:r>
+              <w:t>Measurement Status</w:t>
+            </w:r>
+          </w:p>
+        </w:tc>
+      </w:tr>
+      <w:tr>
+        <w:trPr>
+          <w:cnfStyle w:val="000000100000" w:firstRow="0" w:lastRow="0" w:firstColumn="0" w:lastColumn="0" w:oddVBand="0" w:evenVBand="0" w:oddHBand="1" w:evenHBand="0" w:firstRowFirstColumn="0" w:firstRowLastColumn="0" w:lastRowFirstColumn="0" w:lastRowLastColumn="0"/>
+        </w:trPr>
+        <w:tc>
+          <w:tcPr>
+            <w:cnfStyle w:val="001000000000" w:firstRow="0" w:lastRow="0" w:firstColumn="1" w:lastColumn="0" w:oddVBand="0" w:evenVBand="0" w:oddHBand="0" w:evenHBand="0" w:firstRowFirstColumn="0" w:firstRowLastColumn="0" w:lastRowFirstColumn="0" w:lastRowLastColumn="0"/>
+            <w:tcW w:w="4675" w:type="dxa"/>
+            <w:tcBorders>
+              <w:top w:val="nil"/>
+            </w:tcBorders>
+          </w:tcPr>
+          <w:p>
+            <w:r>
+              <w:t>PN1</w:t>
+            </w:r>
+          </w:p>
+        </w:tc>
+        <w:tc>
+          <w:tcPr>
+            <w:tcW w:w="4675" w:type="dxa"/>
+            <w:tcBorders>
+              <w:top w:val="nil"/>
+            </w:tcBorders>
+          </w:tcPr>
+          <w:p>
+            <w:pPr>
+              <w:cnfStyle w:val="000000100000" w:firstRow="0" w:lastRow="0" w:firstColumn="0" w:lastColumn="0" w:oddVBand="0" w:evenVBand="0" w:oddHBand="1" w:evenHBand="0" w:firstRowFirstColumn="0" w:firstRowLastColumn="0" w:lastRowFirstColumn="0" w:lastRowLastColumn="0"/>
+            </w:pPr>
+            <w:r>
+              <w:t>Data Transmission Status</w:t>
+            </w:r>
+          </w:p>
+        </w:tc>
+      </w:tr>
+      <w:tr>
+        <w:trPr>
+          <w:trHeight w:val="70"/>
+        </w:trPr>
+        <w:tc>
+          <w:tcPr>
+            <w:cnfStyle w:val="001000000000" w:firstRow="0" w:lastRow="0" w:firstColumn="1" w:lastColumn="0" w:oddVBand="0" w:evenVBand="0" w:oddHBand="0" w:evenHBand="0" w:firstRowFirstColumn="0" w:firstRowLastColumn="0" w:lastRowFirstColumn="0" w:lastRowLastColumn="0"/>
+            <w:tcW w:w="9350" w:type="dxa"/>
+            <w:gridSpan w:val="2"/>
+            <w:shd w:val="clear" w:color="auto" w:fill="A5A5A5" w:themeFill="accent3"/>
+            <w:vAlign w:val="center"/>
+          </w:tcPr>
+          <w:p>
+            <w:pPr>
+              <w:jc w:val="center"/>
+            </w:pPr>
+            <w:r>
+              <w:rPr>
+                <w:rFonts w:cs="Times New Roman"/>
+                <w:color w:val="FFFFFF" w:themeColor="background1"/>
+                <w:szCs w:val="24"/>
+              </w:rPr>
+              <w:t xml:space="preserve">Pushbutton </w:t>
+            </w:r>
+            <w:r>
+              <w:rPr>
+                <w:rFonts w:cs="Times New Roman"/>
+                <w:color w:val="FFFFFF" w:themeColor="background1"/>
+                <w:szCs w:val="24"/>
+              </w:rPr>
+              <w:t>Configuration</w:t>
+            </w:r>
+          </w:p>
+        </w:tc>
+      </w:tr>
+      <w:tr>
+        <w:trPr>
+          <w:cnfStyle w:val="000000100000" w:firstRow="0" w:lastRow="0" w:firstColumn="0" w:lastColumn="0" w:oddVBand="0" w:evenVBand="0" w:oddHBand="1" w:evenHBand="0" w:firstRowFirstColumn="0" w:firstRowLastColumn="0" w:lastRowFirstColumn="0" w:lastRowLastColumn="0"/>
+          <w:trHeight w:val="70"/>
+        </w:trPr>
+        <w:tc>
+          <w:tcPr>
+            <w:cnfStyle w:val="001000000000" w:firstRow="0" w:lastRow="0" w:firstColumn="1" w:lastColumn="0" w:oddVBand="0" w:evenVBand="0" w:oddHBand="0" w:evenHBand="0" w:firstRowFirstColumn="0" w:firstRowLastColumn="0" w:lastRowFirstColumn="0" w:lastRowLastColumn="0"/>
+            <w:tcW w:w="4675" w:type="dxa"/>
+            <w:tcBorders>
+              <w:top w:val="single" w:sz="4" w:space="0" w:color="D0CECE" w:themeColor="background2" w:themeShade="E6"/>
+              <w:left w:val="single" w:sz="4" w:space="0" w:color="D0CECE" w:themeColor="background2" w:themeShade="E6"/>
+              <w:bottom w:val="nil"/>
+              <w:right w:val="single" w:sz="4" w:space="0" w:color="D0CECE" w:themeColor="background2" w:themeShade="E6"/>
+            </w:tcBorders>
+            <w:shd w:val="clear" w:color="auto" w:fill="A5A5A5" w:themeFill="accent3"/>
+            <w:vAlign w:val="center"/>
+          </w:tcPr>
+          <w:p>
+            <w:pPr>
+              <w:jc w:val="center"/>
+              <w:rPr>
+                <w:rFonts w:cs="Times New Roman"/>
+                <w:b w:val="0"/>
+                <w:bCs w:val="0"/>
+                <w:color w:val="FFFFFF" w:themeColor="background1"/>
+                <w:szCs w:val="24"/>
+              </w:rPr>
+            </w:pPr>
+            <w:r>
+              <w:rPr>
+                <w:rFonts w:cs="Times New Roman"/>
+                <w:b w:val="0"/>
+                <w:bCs w:val="0"/>
+                <w:color w:val="FFFFFF" w:themeColor="background1"/>
+                <w:szCs w:val="24"/>
+              </w:rPr>
+              <w:t>User LED</w:t>
+            </w:r>
+          </w:p>
+        </w:tc>
+        <w:tc>
+          <w:tcPr>
+            <w:tcW w:w="4675" w:type="dxa"/>
+            <w:tcBorders>
+              <w:left w:val="single" w:sz="4" w:space="0" w:color="D0CECE" w:themeColor="background2" w:themeShade="E6"/>
+              <w:bottom w:val="nil"/>
+            </w:tcBorders>
+            <w:shd w:val="clear" w:color="auto" w:fill="A5A5A5" w:themeFill="accent3"/>
+            <w:vAlign w:val="center"/>
+          </w:tcPr>
+          <w:p>
+            <w:pPr>
+              <w:jc w:val="center"/>
+              <w:cnfStyle w:val="000000100000" w:firstRow="0" w:lastRow="0" w:firstColumn="0" w:lastColumn="0" w:oddVBand="0" w:evenVBand="0" w:oddHBand="1" w:evenHBand="0" w:firstRowFirstColumn="0" w:firstRowLastColumn="0" w:lastRowFirstColumn="0" w:lastRowLastColumn="0"/>
+              <w:rPr>
+                <w:rFonts w:cs="Times New Roman"/>
+                <w:color w:val="FFFFFF" w:themeColor="background1"/>
+                <w:szCs w:val="24"/>
+              </w:rPr>
+            </w:pPr>
+            <w:r>
+              <w:rPr>
+                <w:rFonts w:cs="Times New Roman"/>
+                <w:color w:val="FFFFFF" w:themeColor="background1"/>
+                <w:szCs w:val="24"/>
+              </w:rPr>
+              <w:t>Assignment</w:t>
+            </w:r>
+          </w:p>
+        </w:tc>
+      </w:tr>
+      <w:tr>
+        <w:tc>
+          <w:tcPr>
+            <w:cnfStyle w:val="001000000000" w:firstRow="0" w:lastRow="0" w:firstColumn="1" w:lastColumn="0" w:oddVBand="0" w:evenVBand="0" w:oddHBand="0" w:evenHBand="0" w:firstRowFirstColumn="0" w:firstRowLastColumn="0" w:lastRowFirstColumn="0" w:lastRowLastColumn="0"/>
+            <w:tcW w:w="4675" w:type="dxa"/>
+            <w:tcBorders>
+              <w:top w:val="nil"/>
+            </w:tcBorders>
+          </w:tcPr>
+          <w:p>
+            <w:r>
+              <w:t>PJ0</w:t>
+            </w:r>
+          </w:p>
+        </w:tc>
+        <w:tc>
+          <w:tcPr>
+            <w:tcW w:w="4675" w:type="dxa"/>
+            <w:tcBorders>
+              <w:top w:val="nil"/>
+            </w:tcBorders>
+          </w:tcPr>
+          <w:p>
+            <w:pPr>
+              <w:cnfStyle w:val="000000000000" w:firstRow="0" w:lastRow="0" w:firstColumn="0" w:lastColumn="0" w:oddVBand="0" w:evenVBand="0" w:oddHBand="0" w:evenHBand="0" w:firstRowFirstColumn="0" w:firstRowLastColumn="0" w:lastRowFirstColumn="0" w:lastRowLastColumn="0"/>
+            </w:pPr>
+            <w:r>
+              <w:t>Start Data Acquisition</w:t>
+            </w:r>
+          </w:p>
+        </w:tc>
+      </w:tr>
+      <w:tr>
+        <w:trPr>
+          <w:cnfStyle w:val="000000100000" w:firstRow="0" w:lastRow="0" w:firstColumn="0" w:lastColumn="0" w:oddVBand="0" w:evenVBand="0" w:oddHBand="1" w:evenHBand="0" w:firstRowFirstColumn="0" w:firstRowLastColumn="0" w:lastRowFirstColumn="0" w:lastRowLastColumn="0"/>
+        </w:trPr>
+        <w:tc>
+          <w:tcPr>
+            <w:cnfStyle w:val="001000000000" w:firstRow="0" w:lastRow="0" w:firstColumn="1" w:lastColumn="0" w:oddVBand="0" w:evenVBand="0" w:oddHBand="0" w:evenHBand="0" w:firstRowFirstColumn="0" w:firstRowLastColumn="0" w:lastRowFirstColumn="0" w:lastRowLastColumn="0"/>
+            <w:tcW w:w="4675" w:type="dxa"/>
+            <w:tcBorders>
+              <w:top w:val="nil"/>
+            </w:tcBorders>
+          </w:tcPr>
+          <w:p>
+            <w:r>
+              <w:t>PJ1</w:t>
+            </w:r>
+          </w:p>
+        </w:tc>
+        <w:tc>
+          <w:tcPr>
+            <w:tcW w:w="4675" w:type="dxa"/>
+            <w:tcBorders>
+              <w:top w:val="nil"/>
+            </w:tcBorders>
+          </w:tcPr>
+          <w:p>
+            <w:pPr>
+              <w:cnfStyle w:val="000000100000" w:firstRow="0" w:lastRow="0" w:firstColumn="0" w:lastColumn="0" w:oddVBand="0" w:evenVBand="0" w:oddHBand="1" w:evenHBand="0" w:firstRowFirstColumn="0" w:firstRowLastColumn="0" w:lastRowFirstColumn="0" w:lastRowLastColumn="0"/>
+            </w:pPr>
+            <w:r>
+              <w:t>Initiate Data Transfer to PC</w:t>
+            </w:r>
+          </w:p>
+        </w:tc>
+      </w:tr>
+      <w:tr>
+        <w:trPr>
+          <w:trHeight w:val="70"/>
+        </w:trPr>
+        <w:tc>
+          <w:tcPr>
+            <w:cnfStyle w:val="001000000000" w:firstRow="0" w:lastRow="0" w:firstColumn="1" w:lastColumn="0" w:oddVBand="0" w:evenVBand="0" w:oddHBand="0" w:evenHBand="0" w:firstRowFirstColumn="0" w:firstRowLastColumn="0" w:lastRowFirstColumn="0" w:lastRowLastColumn="0"/>
+            <w:tcW w:w="9350" w:type="dxa"/>
+            <w:gridSpan w:val="2"/>
+            <w:tcBorders>
+              <w:bottom w:val="single" w:sz="4" w:space="0" w:color="D0CECE" w:themeColor="background2" w:themeShade="E6"/>
+            </w:tcBorders>
+            <w:shd w:val="clear" w:color="auto" w:fill="A5A5A5" w:themeFill="accent3"/>
+          </w:tcPr>
+          <w:p>
+            <w:pPr>
+              <w:jc w:val="center"/>
+            </w:pPr>
+            <w:r>
+              <w:rPr>
+                <w:color w:val="FFFFFF" w:themeColor="background1"/>
+              </w:rPr>
+              <w:t>ULN2003</w:t>
+            </w:r>
+            <w:r>
+              <w:rPr>
+                <w:rFonts w:cs="Times New Roman"/>
+                <w:color w:val="FFFFFF" w:themeColor="background1"/>
+                <w:szCs w:val="24"/>
+              </w:rPr>
+              <w:t xml:space="preserve"> </w:t>
+            </w:r>
+            <w:r>
+              <w:rPr>
+                <w:rFonts w:cs="Times New Roman"/>
+                <w:color w:val="FFFFFF" w:themeColor="background1"/>
+                <w:szCs w:val="24"/>
+              </w:rPr>
+              <w:t>Setup</w:t>
+            </w:r>
+          </w:p>
+        </w:tc>
+      </w:tr>
+      <w:tr>
+        <w:trPr>
+          <w:cnfStyle w:val="000000100000" w:firstRow="0" w:lastRow="0" w:firstColumn="0" w:lastColumn="0" w:oddVBand="0" w:evenVBand="0" w:oddHBand="1" w:evenHBand="0" w:firstRowFirstColumn="0" w:firstRowLastColumn="0" w:lastRowFirstColumn="0" w:lastRowLastColumn="0"/>
+          <w:trHeight w:val="70"/>
+        </w:trPr>
+        <w:tc>
+          <w:tcPr>
+            <w:cnfStyle w:val="001000000000" w:firstRow="0" w:lastRow="0" w:firstColumn="1" w:lastColumn="0" w:oddVBand="0" w:evenVBand="0" w:oddHBand="0" w:evenHBand="0" w:firstRowFirstColumn="0" w:firstRowLastColumn="0" w:lastRowFirstColumn="0" w:lastRowLastColumn="0"/>
+            <w:tcW w:w="4675" w:type="dxa"/>
+            <w:tcBorders>
+              <w:top w:val="single" w:sz="4" w:space="0" w:color="D0CECE" w:themeColor="background2" w:themeShade="E6"/>
+              <w:left w:val="single" w:sz="4" w:space="0" w:color="D0CECE" w:themeColor="background2" w:themeShade="E6"/>
+              <w:bottom w:val="nil"/>
+              <w:right w:val="single" w:sz="4" w:space="0" w:color="D0CECE" w:themeColor="background2" w:themeShade="E6"/>
+            </w:tcBorders>
+            <w:shd w:val="clear" w:color="auto" w:fill="A5A5A5" w:themeFill="accent3"/>
+            <w:vAlign w:val="center"/>
+          </w:tcPr>
+          <w:p>
+            <w:pPr>
+              <w:jc w:val="center"/>
+              <w:rPr>
+                <w:rFonts w:cs="Times New Roman"/>
+                <w:b w:val="0"/>
+                <w:bCs w:val="0"/>
+                <w:color w:val="FFFFFF" w:themeColor="background1"/>
+                <w:szCs w:val="24"/>
+              </w:rPr>
+            </w:pPr>
+            <w:r>
+              <w:rPr>
+                <w:b w:val="0"/>
+                <w:bCs w:val="0"/>
+                <w:color w:val="FFFFFF" w:themeColor="background1"/>
+              </w:rPr>
+              <w:t>ULN2003</w:t>
+            </w:r>
+          </w:p>
+        </w:tc>
+        <w:tc>
+          <w:tcPr>
+            <w:tcW w:w="4675" w:type="dxa"/>
+            <w:tcBorders>
+              <w:top w:val="single" w:sz="4" w:space="0" w:color="D0CECE" w:themeColor="background2" w:themeShade="E6"/>
+              <w:left w:val="single" w:sz="4" w:space="0" w:color="D0CECE" w:themeColor="background2" w:themeShade="E6"/>
+              <w:bottom w:val="nil"/>
+            </w:tcBorders>
+            <w:shd w:val="clear" w:color="auto" w:fill="A5A5A5" w:themeFill="accent3"/>
+            <w:vAlign w:val="center"/>
+          </w:tcPr>
+          <w:p>
+            <w:pPr>
+              <w:jc w:val="center"/>
+              <w:cnfStyle w:val="000000100000" w:firstRow="0" w:lastRow="0" w:firstColumn="0" w:lastColumn="0" w:oddVBand="0" w:evenVBand="0" w:oddHBand="1" w:evenHBand="0" w:firstRowFirstColumn="0" w:firstRowLastColumn="0" w:lastRowFirstColumn="0" w:lastRowLastColumn="0"/>
+              <w:rPr>
+                <w:rFonts w:cs="Times New Roman"/>
+                <w:color w:val="FFFFFF" w:themeColor="background1"/>
+                <w:szCs w:val="24"/>
+              </w:rPr>
+            </w:pPr>
+            <w:r>
+              <w:rPr>
+                <w:rFonts w:cs="Times New Roman"/>
+                <w:color w:val="FFFFFF" w:themeColor="background1"/>
+                <w:szCs w:val="24"/>
+              </w:rPr>
+              <w:t>Microcontroller</w:t>
+            </w:r>
+          </w:p>
+        </w:tc>
+      </w:tr>
+      <w:tr>
+        <w:tc>
+          <w:tcPr>
+            <w:cnfStyle w:val="001000000000" w:firstRow="0" w:lastRow="0" w:firstColumn="1" w:lastColumn="0" w:oddVBand="0" w:evenVBand="0" w:oddHBand="0" w:evenHBand="0" w:firstRowFirstColumn="0" w:firstRowLastColumn="0" w:lastRowFirstColumn="0" w:lastRowLastColumn="0"/>
+            <w:tcW w:w="4675" w:type="dxa"/>
+            <w:tcBorders>
+              <w:top w:val="nil"/>
+            </w:tcBorders>
+          </w:tcPr>
+          <w:p>
+            <w:r>
+              <w:t>+</w:t>
+            </w:r>
+          </w:p>
+        </w:tc>
+        <w:tc>
+          <w:tcPr>
+            <w:tcW w:w="4675" w:type="dxa"/>
+            <w:tcBorders>
+              <w:top w:val="nil"/>
+            </w:tcBorders>
+          </w:tcPr>
+          <w:p>
+            <w:pPr>
+              <w:cnfStyle w:val="000000000000" w:firstRow="0" w:lastRow="0" w:firstColumn="0" w:lastColumn="0" w:oddVBand="0" w:evenVBand="0" w:oddHBand="0" w:evenHBand="0" w:firstRowFirstColumn="0" w:firstRowLastColumn="0" w:lastRowFirstColumn="0" w:lastRowLastColumn="0"/>
+            </w:pPr>
+            <w:r>
+              <w:t>5V</w:t>
+            </w:r>
+          </w:p>
+        </w:tc>
+      </w:tr>
+      <w:tr>
+        <w:trPr>
+          <w:cnfStyle w:val="000000100000" w:firstRow="0" w:lastRow="0" w:firstColumn="0" w:lastColumn="0" w:oddVBand="0" w:evenVBand="0" w:oddHBand="1" w:evenHBand="0" w:firstRowFirstColumn="0" w:firstRowLastColumn="0" w:lastRowFirstColumn="0" w:lastRowLastColumn="0"/>
+        </w:trPr>
+        <w:tc>
+          <w:tcPr>
+            <w:cnfStyle w:val="001000000000" w:firstRow="0" w:lastRow="0" w:firstColumn="1" w:lastColumn="0" w:oddVBand="0" w:evenVBand="0" w:oddHBand="0" w:evenHBand="0" w:firstRowFirstColumn="0" w:firstRowLastColumn="0" w:lastRowFirstColumn="0" w:lastRowLastColumn="0"/>
+            <w:tcW w:w="4675" w:type="dxa"/>
+            <w:tcBorders>
+              <w:top w:val="nil"/>
+            </w:tcBorders>
+          </w:tcPr>
+          <w:p>
+            <w:r>
+              <w:t>-</w:t>
+            </w:r>
+          </w:p>
+        </w:tc>
+        <w:tc>
+          <w:tcPr>
+            <w:tcW w:w="4675" w:type="dxa"/>
+            <w:tcBorders>
+              <w:top w:val="nil"/>
+            </w:tcBorders>
+          </w:tcPr>
+          <w:p>
+            <w:pPr>
+              <w:cnfStyle w:val="000000100000" w:firstRow="0" w:lastRow="0" w:firstColumn="0" w:lastColumn="0" w:oddVBand="0" w:evenVBand="0" w:oddHBand="1" w:evenHBand="0" w:firstRowFirstColumn="0" w:firstRowLastColumn="0" w:lastRowFirstColumn="0" w:lastRowLastColumn="0"/>
+            </w:pPr>
+            <w:r>
+              <w:t>GND</w:t>
+            </w:r>
+          </w:p>
+        </w:tc>
+      </w:tr>
+      <w:tr>
+        <w:tc>
+          <w:tcPr>
+            <w:cnfStyle w:val="001000000000" w:firstRow="0" w:lastRow="0" w:firstColumn="1" w:lastColumn="0" w:oddVBand="0" w:evenVBand="0" w:oddHBand="0" w:evenHBand="0" w:firstRowFirstColumn="0" w:firstRowLastColumn="0" w:lastRowFirstColumn="0" w:lastRowLastColumn="0"/>
+            <w:tcW w:w="4675" w:type="dxa"/>
+          </w:tcPr>
+          <w:p>
+            <w:r>
+              <w:t>IN1</w:t>
+            </w:r>
+          </w:p>
+        </w:tc>
+        <w:tc>
+          <w:tcPr>
+            <w:tcW w:w="4675" w:type="dxa"/>
+          </w:tcPr>
+          <w:p>
+            <w:pPr>
+              <w:cnfStyle w:val="000000000000" w:firstRow="0" w:lastRow="0" w:firstColumn="0" w:lastColumn="0" w:oddVBand="0" w:evenVBand="0" w:oddHBand="0" w:evenHBand="0" w:firstRowFirstColumn="0" w:firstRowLastColumn="0" w:lastRowFirstColumn="0" w:lastRowLastColumn="0"/>
+            </w:pPr>
+            <w:r>
+              <w:t>PM0</w:t>
+            </w:r>
+          </w:p>
+        </w:tc>
+      </w:tr>
+      <w:tr>
+        <w:trPr>
+          <w:cnfStyle w:val="000000100000" w:firstRow="0" w:lastRow="0" w:firstColumn="0" w:lastColumn="0" w:oddVBand="0" w:evenVBand="0" w:oddHBand="1" w:evenHBand="0" w:firstRowFirstColumn="0" w:firstRowLastColumn="0" w:lastRowFirstColumn="0" w:lastRowLastColumn="0"/>
+        </w:trPr>
+        <w:tc>
+          <w:tcPr>
+            <w:cnfStyle w:val="001000000000" w:firstRow="0" w:lastRow="0" w:firstColumn="1" w:lastColumn="0" w:oddVBand="0" w:evenVBand="0" w:oddHBand="0" w:evenHBand="0" w:firstRowFirstColumn="0" w:firstRowLastColumn="0" w:lastRowFirstColumn="0" w:lastRowLastColumn="0"/>
+            <w:tcW w:w="4675" w:type="dxa"/>
+          </w:tcPr>
+          <w:p>
+            <w:r>
+              <w:t>IN</w:t>
+            </w:r>
+            <w:r>
+              <w:t>2</w:t>
+            </w:r>
+          </w:p>
+        </w:tc>
+        <w:tc>
+          <w:tcPr>
+            <w:tcW w:w="4675" w:type="dxa"/>
+          </w:tcPr>
+          <w:p>
+            <w:pPr>
+              <w:cnfStyle w:val="000000100000" w:firstRow="0" w:lastRow="0" w:firstColumn="0" w:lastColumn="0" w:oddVBand="0" w:evenVBand="0" w:oddHBand="1" w:evenHBand="0" w:firstRowFirstColumn="0" w:firstRowLastColumn="0" w:lastRowFirstColumn="0" w:lastRowLastColumn="0"/>
+            </w:pPr>
+            <w:r>
+              <w:t>PM</w:t>
+            </w:r>
+            <w:r>
+              <w:t>1</w:t>
+            </w:r>
+          </w:p>
+        </w:tc>
+      </w:tr>
+      <w:tr>
+        <w:tc>
+          <w:tcPr>
+            <w:cnfStyle w:val="001000000000" w:firstRow="0" w:lastRow="0" w:firstColumn="1" w:lastColumn="0" w:oddVBand="0" w:evenVBand="0" w:oddHBand="0" w:evenHBand="0" w:firstRowFirstColumn="0" w:firstRowLastColumn="0" w:lastRowFirstColumn="0" w:lastRowLastColumn="0"/>
+            <w:tcW w:w="4675" w:type="dxa"/>
+          </w:tcPr>
+          <w:p>
+            <w:r>
+              <w:t>IN</w:t>
+            </w:r>
+            <w:r>
+              <w:t>3</w:t>
+            </w:r>
+          </w:p>
+        </w:tc>
+        <w:tc>
+          <w:tcPr>
+            <w:tcW w:w="4675" w:type="dxa"/>
+          </w:tcPr>
+          <w:p>
+            <w:pPr>
+              <w:cnfStyle w:val="000000000000" w:firstRow="0" w:lastRow="0" w:firstColumn="0" w:lastColumn="0" w:oddVBand="0" w:evenVBand="0" w:oddHBand="0" w:evenHBand="0" w:firstRowFirstColumn="0" w:firstRowLastColumn="0" w:lastRowFirstColumn="0" w:lastRowLastColumn="0"/>
+            </w:pPr>
+            <w:r>
+              <w:t>PM</w:t>
+            </w:r>
+            <w:r>
+              <w:t>2</w:t>
+            </w:r>
+          </w:p>
+        </w:tc>
+      </w:tr>
+      <w:tr>
+        <w:trPr>
+          <w:cnfStyle w:val="000000100000" w:firstRow="0" w:lastRow="0" w:firstColumn="0" w:lastColumn="0" w:oddVBand="0" w:evenVBand="0" w:oddHBand="1" w:evenHBand="0" w:firstRowFirstColumn="0" w:firstRowLastColumn="0" w:lastRowFirstColumn="0" w:lastRowLastColumn="0"/>
+          <w:trHeight w:val="70"/>
+        </w:trPr>
+        <w:tc>
+          <w:tcPr>
+            <w:cnfStyle w:val="001000000000" w:firstRow="0" w:lastRow="0" w:firstColumn="1" w:lastColumn="0" w:oddVBand="0" w:evenVBand="0" w:oddHBand="0" w:evenHBand="0" w:firstRowFirstColumn="0" w:firstRowLastColumn="0" w:lastRowFirstColumn="0" w:lastRowLastColumn="0"/>
+            <w:tcW w:w="4675" w:type="dxa"/>
+          </w:tcPr>
+          <w:p>
+            <w:r>
+              <w:t>IN</w:t>
+            </w:r>
+            <w:r>
+              <w:t>4</w:t>
+            </w:r>
+          </w:p>
+        </w:tc>
+        <w:tc>
+          <w:tcPr>
+            <w:tcW w:w="4675" w:type="dxa"/>
+          </w:tcPr>
+          <w:p>
+            <w:pPr>
+              <w:keepNext/>
+              <w:cnfStyle w:val="000000100000" w:firstRow="0" w:lastRow="0" w:firstColumn="0" w:lastColumn="0" w:oddVBand="0" w:evenVBand="0" w:oddHBand="1" w:evenHBand="0" w:firstRowFirstColumn="0" w:firstRowLastColumn="0" w:lastRowFirstColumn="0" w:lastRowLastColumn="0"/>
+            </w:pPr>
+            <w:r>
+              <w:t>PM</w:t>
+            </w:r>
+            <w:r>
+              <w:t>3</w:t>
+            </w:r>
+          </w:p>
+        </w:tc>
+      </w:tr>
+    </w:tbl>
+    <w:p>
+      <w:pPr>
+        <w:pStyle w:val="Caption"/>
+        <w:jc w:val="center"/>
+      </w:pPr>
+      <w:r>
+        <w:t xml:space="preserve">Table </w:t>
+      </w:r>
+      <w:r>
+        <w:fldChar w:fldCharType="begin"/>
+      </w:r>
+      <w:r>
+        <w:instrText xml:space="preserve"> SEQ Table \* ARABIC </w:instrText>
+      </w:r>
+      <w:r>
+        <w:fldChar w:fldCharType="separate"/>
+      </w:r>
+      <w:r>
+        <w:rPr>
+          <w:noProof/>
+        </w:rPr>
+        <w:t>1</w:t>
+      </w:r>
+      <w:r>
+        <w:fldChar w:fldCharType="end"/>
+      </w:r>
+      <w:r>
+        <w:t>: Device Characteristics</w:t>
       </w:r>
     </w:p>
     <w:sectPr>
@@ -4589,6 +5973,313 @@
       </w:tblBorders>
     </w:tblPr>
   </w:style>
+  <w:style w:type="paragraph" w:styleId="Caption">
+    <w:name w:val="caption"/>
+    <w:basedOn w:val="Normal"/>
+    <w:next w:val="Normal"/>
+    <w:uiPriority w:val="35"/>
+    <w:unhideWhenUsed/>
+    <w:qFormat/>
+    <w:rsid w:val="000D681D"/>
+    <w:pPr>
+      <w:spacing w:after="200" w:line="240" w:lineRule="auto"/>
+    </w:pPr>
+    <w:rPr>
+      <w:i/>
+      <w:iCs/>
+      <w:color w:val="44546A" w:themeColor="text2"/>
+      <w:sz w:val="18"/>
+      <w:szCs w:val="18"/>
+    </w:rPr>
+  </w:style>
+  <w:style w:type="table" w:styleId="GridTable5Dark">
+    <w:name w:val="Grid Table 5 Dark"/>
+    <w:basedOn w:val="TableNormal"/>
+    <w:uiPriority w:val="50"/>
+    <w:rsid w:val="00950212"/>
+    <w:pPr>
+      <w:spacing w:after="0" w:line="240" w:lineRule="auto"/>
+    </w:pPr>
+    <w:tblPr>
+      <w:tblStyleRowBandSize w:val="1"/>
+      <w:tblStyleColBandSize w:val="1"/>
+      <w:tblBorders>
+        <w:top w:val="single" w:sz="4" w:space="0" w:color="FFFFFF" w:themeColor="background1"/>
+        <w:left w:val="single" w:sz="4" w:space="0" w:color="FFFFFF" w:themeColor="background1"/>
+        <w:bottom w:val="single" w:sz="4" w:space="0" w:color="FFFFFF" w:themeColor="background1"/>
+        <w:right w:val="single" w:sz="4" w:space="0" w:color="FFFFFF" w:themeColor="background1"/>
+        <w:insideH w:val="single" w:sz="4" w:space="0" w:color="FFFFFF" w:themeColor="background1"/>
+        <w:insideV w:val="single" w:sz="4" w:space="0" w:color="FFFFFF" w:themeColor="background1"/>
+      </w:tblBorders>
+    </w:tblPr>
+    <w:tcPr>
+      <w:shd w:val="clear" w:color="auto" w:fill="CCCCCC" w:themeFill="text1" w:themeFillTint="33"/>
+    </w:tcPr>
+    <w:tblStylePr w:type="firstRow">
+      <w:rPr>
+        <w:b/>
+        <w:bCs/>
+        <w:color w:val="FFFFFF" w:themeColor="background1"/>
+      </w:rPr>
+      <w:tblPr/>
+      <w:tcPr>
+        <w:tcBorders>
+          <w:top w:val="single" w:sz="4" w:space="0" w:color="FFFFFF" w:themeColor="background1"/>
+          <w:left w:val="single" w:sz="4" w:space="0" w:color="FFFFFF" w:themeColor="background1"/>
+          <w:right w:val="single" w:sz="4" w:space="0" w:color="FFFFFF" w:themeColor="background1"/>
+          <w:insideH w:val="nil"/>
+          <w:insideV w:val="nil"/>
+        </w:tcBorders>
+        <w:shd w:val="clear" w:color="auto" w:fill="000000" w:themeFill="text1"/>
+      </w:tcPr>
+    </w:tblStylePr>
+    <w:tblStylePr w:type="lastRow">
+      <w:rPr>
+        <w:b/>
+        <w:bCs/>
+        <w:color w:val="FFFFFF" w:themeColor="background1"/>
+      </w:rPr>
+      <w:tblPr/>
+      <w:tcPr>
+        <w:tcBorders>
+          <w:left w:val="single" w:sz="4" w:space="0" w:color="FFFFFF" w:themeColor="background1"/>
+          <w:bottom w:val="single" w:sz="4" w:space="0" w:color="FFFFFF" w:themeColor="background1"/>
+          <w:right w:val="single" w:sz="4" w:space="0" w:color="FFFFFF" w:themeColor="background1"/>
+          <w:insideH w:val="nil"/>
+          <w:insideV w:val="nil"/>
+        </w:tcBorders>
+        <w:shd w:val="clear" w:color="auto" w:fill="000000" w:themeFill="text1"/>
+      </w:tcPr>
+    </w:tblStylePr>
+    <w:tblStylePr w:type="firstCol">
+      <w:rPr>
+        <w:b/>
+        <w:bCs/>
+        <w:color w:val="FFFFFF" w:themeColor="background1"/>
+      </w:rPr>
+      <w:tblPr/>
+      <w:tcPr>
+        <w:tcBorders>
+          <w:top w:val="single" w:sz="4" w:space="0" w:color="FFFFFF" w:themeColor="background1"/>
+          <w:left w:val="single" w:sz="4" w:space="0" w:color="FFFFFF" w:themeColor="background1"/>
+          <w:bottom w:val="single" w:sz="4" w:space="0" w:color="FFFFFF" w:themeColor="background1"/>
+          <w:insideV w:val="nil"/>
+        </w:tcBorders>
+        <w:shd w:val="clear" w:color="auto" w:fill="000000" w:themeFill="text1"/>
+      </w:tcPr>
+    </w:tblStylePr>
+    <w:tblStylePr w:type="lastCol">
+      <w:rPr>
+        <w:b/>
+        <w:bCs/>
+        <w:color w:val="FFFFFF" w:themeColor="background1"/>
+      </w:rPr>
+      <w:tblPr/>
+      <w:tcPr>
+        <w:tcBorders>
+          <w:top w:val="single" w:sz="4" w:space="0" w:color="FFFFFF" w:themeColor="background1"/>
+          <w:bottom w:val="single" w:sz="4" w:space="0" w:color="FFFFFF" w:themeColor="background1"/>
+          <w:right w:val="single" w:sz="4" w:space="0" w:color="FFFFFF" w:themeColor="background1"/>
+          <w:insideV w:val="nil"/>
+        </w:tcBorders>
+        <w:shd w:val="clear" w:color="auto" w:fill="000000" w:themeFill="text1"/>
+      </w:tcPr>
+    </w:tblStylePr>
+    <w:tblStylePr w:type="band1Vert">
+      <w:tblPr/>
+      <w:tcPr>
+        <w:shd w:val="clear" w:color="auto" w:fill="999999" w:themeFill="text1" w:themeFillTint="66"/>
+      </w:tcPr>
+    </w:tblStylePr>
+    <w:tblStylePr w:type="band1Horz">
+      <w:tblPr/>
+      <w:tcPr>
+        <w:shd w:val="clear" w:color="auto" w:fill="999999" w:themeFill="text1" w:themeFillTint="66"/>
+      </w:tcPr>
+    </w:tblStylePr>
+  </w:style>
+  <w:style w:type="table" w:styleId="GridTable5Dark-Accent3">
+    <w:name w:val="Grid Table 5 Dark Accent 3"/>
+    <w:basedOn w:val="TableNormal"/>
+    <w:uiPriority w:val="50"/>
+    <w:rsid w:val="00950212"/>
+    <w:pPr>
+      <w:spacing w:after="0" w:line="240" w:lineRule="auto"/>
+    </w:pPr>
+    <w:tblPr>
+      <w:tblStyleRowBandSize w:val="1"/>
+      <w:tblStyleColBandSize w:val="1"/>
+      <w:tblBorders>
+        <w:top w:val="single" w:sz="4" w:space="0" w:color="FFFFFF" w:themeColor="background1"/>
+        <w:left w:val="single" w:sz="4" w:space="0" w:color="FFFFFF" w:themeColor="background1"/>
+        <w:bottom w:val="single" w:sz="4" w:space="0" w:color="FFFFFF" w:themeColor="background1"/>
+        <w:right w:val="single" w:sz="4" w:space="0" w:color="FFFFFF" w:themeColor="background1"/>
+        <w:insideH w:val="single" w:sz="4" w:space="0" w:color="FFFFFF" w:themeColor="background1"/>
+        <w:insideV w:val="single" w:sz="4" w:space="0" w:color="FFFFFF" w:themeColor="background1"/>
+      </w:tblBorders>
+    </w:tblPr>
+    <w:tcPr>
+      <w:shd w:val="clear" w:color="auto" w:fill="EDEDED" w:themeFill="accent3" w:themeFillTint="33"/>
+    </w:tcPr>
+    <w:tblStylePr w:type="firstRow">
+      <w:rPr>
+        <w:b/>
+        <w:bCs/>
+        <w:color w:val="FFFFFF" w:themeColor="background1"/>
+      </w:rPr>
+      <w:tblPr/>
+      <w:tcPr>
+        <w:tcBorders>
+          <w:top w:val="single" w:sz="4" w:space="0" w:color="FFFFFF" w:themeColor="background1"/>
+          <w:left w:val="single" w:sz="4" w:space="0" w:color="FFFFFF" w:themeColor="background1"/>
+          <w:right w:val="single" w:sz="4" w:space="0" w:color="FFFFFF" w:themeColor="background1"/>
+          <w:insideH w:val="nil"/>
+          <w:insideV w:val="nil"/>
+        </w:tcBorders>
+        <w:shd w:val="clear" w:color="auto" w:fill="A5A5A5" w:themeFill="accent3"/>
+      </w:tcPr>
+    </w:tblStylePr>
+    <w:tblStylePr w:type="lastRow">
+      <w:rPr>
+        <w:b/>
+        <w:bCs/>
+        <w:color w:val="FFFFFF" w:themeColor="background1"/>
+      </w:rPr>
+      <w:tblPr/>
+      <w:tcPr>
+        <w:tcBorders>
+          <w:left w:val="single" w:sz="4" w:space="0" w:color="FFFFFF" w:themeColor="background1"/>
+          <w:bottom w:val="single" w:sz="4" w:space="0" w:color="FFFFFF" w:themeColor="background1"/>
+          <w:right w:val="single" w:sz="4" w:space="0" w:color="FFFFFF" w:themeColor="background1"/>
+          <w:insideH w:val="nil"/>
+          <w:insideV w:val="nil"/>
+        </w:tcBorders>
+        <w:shd w:val="clear" w:color="auto" w:fill="A5A5A5" w:themeFill="accent3"/>
+      </w:tcPr>
+    </w:tblStylePr>
+    <w:tblStylePr w:type="firstCol">
+      <w:rPr>
+        <w:b/>
+        <w:bCs/>
+        <w:color w:val="FFFFFF" w:themeColor="background1"/>
+      </w:rPr>
+      <w:tblPr/>
+      <w:tcPr>
+        <w:tcBorders>
+          <w:top w:val="single" w:sz="4" w:space="0" w:color="FFFFFF" w:themeColor="background1"/>
+          <w:left w:val="single" w:sz="4" w:space="0" w:color="FFFFFF" w:themeColor="background1"/>
+          <w:bottom w:val="single" w:sz="4" w:space="0" w:color="FFFFFF" w:themeColor="background1"/>
+          <w:insideV w:val="nil"/>
+        </w:tcBorders>
+        <w:shd w:val="clear" w:color="auto" w:fill="A5A5A5" w:themeFill="accent3"/>
+      </w:tcPr>
+    </w:tblStylePr>
+    <w:tblStylePr w:type="lastCol">
+      <w:rPr>
+        <w:b/>
+        <w:bCs/>
+        <w:color w:val="FFFFFF" w:themeColor="background1"/>
+      </w:rPr>
+      <w:tblPr/>
+      <w:tcPr>
+        <w:tcBorders>
+          <w:top w:val="single" w:sz="4" w:space="0" w:color="FFFFFF" w:themeColor="background1"/>
+          <w:bottom w:val="single" w:sz="4" w:space="0" w:color="FFFFFF" w:themeColor="background1"/>
+          <w:right w:val="single" w:sz="4" w:space="0" w:color="FFFFFF" w:themeColor="background1"/>
+          <w:insideV w:val="nil"/>
+        </w:tcBorders>
+        <w:shd w:val="clear" w:color="auto" w:fill="A5A5A5" w:themeFill="accent3"/>
+      </w:tcPr>
+    </w:tblStylePr>
+    <w:tblStylePr w:type="band1Vert">
+      <w:tblPr/>
+      <w:tcPr>
+        <w:shd w:val="clear" w:color="auto" w:fill="DBDBDB" w:themeFill="accent3" w:themeFillTint="66"/>
+      </w:tcPr>
+    </w:tblStylePr>
+    <w:tblStylePr w:type="band1Horz">
+      <w:tblPr/>
+      <w:tcPr>
+        <w:shd w:val="clear" w:color="auto" w:fill="DBDBDB" w:themeFill="accent3" w:themeFillTint="66"/>
+      </w:tcPr>
+    </w:tblStylePr>
+  </w:style>
+  <w:style w:type="table" w:styleId="GridTable4-Accent3">
+    <w:name w:val="Grid Table 4 Accent 3"/>
+    <w:basedOn w:val="TableNormal"/>
+    <w:uiPriority w:val="49"/>
+    <w:rsid w:val="00950212"/>
+    <w:pPr>
+      <w:spacing w:after="0" w:line="240" w:lineRule="auto"/>
+    </w:pPr>
+    <w:tblPr>
+      <w:tblStyleRowBandSize w:val="1"/>
+      <w:tblStyleColBandSize w:val="1"/>
+      <w:tblBorders>
+        <w:top w:val="single" w:sz="4" w:space="0" w:color="C9C9C9" w:themeColor="accent3" w:themeTint="99"/>
+        <w:left w:val="single" w:sz="4" w:space="0" w:color="C9C9C9" w:themeColor="accent3" w:themeTint="99"/>
+        <w:bottom w:val="single" w:sz="4" w:space="0" w:color="C9C9C9" w:themeColor="accent3" w:themeTint="99"/>
+        <w:right w:val="single" w:sz="4" w:space="0" w:color="C9C9C9" w:themeColor="accent3" w:themeTint="99"/>
+        <w:insideH w:val="single" w:sz="4" w:space="0" w:color="C9C9C9" w:themeColor="accent3" w:themeTint="99"/>
+        <w:insideV w:val="single" w:sz="4" w:space="0" w:color="C9C9C9" w:themeColor="accent3" w:themeTint="99"/>
+      </w:tblBorders>
+    </w:tblPr>
+    <w:tblStylePr w:type="firstRow">
+      <w:rPr>
+        <w:b/>
+        <w:bCs/>
+        <w:color w:val="FFFFFF" w:themeColor="background1"/>
+      </w:rPr>
+      <w:tblPr/>
+      <w:tcPr>
+        <w:tcBorders>
+          <w:top w:val="single" w:sz="4" w:space="0" w:color="A5A5A5" w:themeColor="accent3"/>
+          <w:left w:val="single" w:sz="4" w:space="0" w:color="A5A5A5" w:themeColor="accent3"/>
+          <w:bottom w:val="single" w:sz="4" w:space="0" w:color="A5A5A5" w:themeColor="accent3"/>
+          <w:right w:val="single" w:sz="4" w:space="0" w:color="A5A5A5" w:themeColor="accent3"/>
+          <w:insideH w:val="nil"/>
+          <w:insideV w:val="nil"/>
+        </w:tcBorders>
+        <w:shd w:val="clear" w:color="auto" w:fill="A5A5A5" w:themeFill="accent3"/>
+      </w:tcPr>
+    </w:tblStylePr>
+    <w:tblStylePr w:type="lastRow">
+      <w:rPr>
+        <w:b/>
+        <w:bCs/>
+      </w:rPr>
+      <w:tblPr/>
+      <w:tcPr>
+        <w:tcBorders>
+          <w:top w:val="double" w:sz="4" w:space="0" w:color="A5A5A5" w:themeColor="accent3"/>
+        </w:tcBorders>
+      </w:tcPr>
+    </w:tblStylePr>
+    <w:tblStylePr w:type="firstCol">
+      <w:rPr>
+        <w:b/>
+        <w:bCs/>
+      </w:rPr>
+    </w:tblStylePr>
+    <w:tblStylePr w:type="lastCol">
+      <w:rPr>
+        <w:b/>
+        <w:bCs/>
+      </w:rPr>
+    </w:tblStylePr>
+    <w:tblStylePr w:type="band1Vert">
+      <w:tblPr/>
+      <w:tcPr>
+        <w:shd w:val="clear" w:color="auto" w:fill="EDEDED" w:themeFill="accent3" w:themeFillTint="33"/>
+      </w:tcPr>
+    </w:tblStylePr>
+    <w:tblStylePr w:type="band1Horz">
+      <w:tblPr/>
+      <w:tcPr>
+        <w:shd w:val="clear" w:color="auto" w:fill="EDEDED" w:themeFill="accent3" w:themeFillTint="33"/>
+      </w:tcPr>
+    </w:tblStylePr>
+  </w:style>
 </w:styles>
 </file>
 

</xml_diff>